<commit_message>
Cahier de spécif terminé ?
Avancé cahier de spécif
</commit_message>
<xml_diff>
--- a/Etude/Commande de composants.docx
+++ b/Etude/Commande de composants.docx
@@ -48,13 +48,8 @@
               <w:jc w:val="center"/>
             </w:pPr>
             <w:r>
-              <w:t xml:space="preserve">Lien </w:t>
-            </w:r>
-            <w:proofErr w:type="spellStart"/>
-            <w:r>
-              <w:t>datasheet</w:t>
-            </w:r>
-            <w:proofErr w:type="spellEnd"/>
+              <w:t>Lien datasheet</w:t>
+            </w:r>
           </w:p>
         </w:tc>
         <w:tc>
@@ -82,15 +77,7 @@
               <w:jc w:val="center"/>
             </w:pPr>
             <w:r>
-              <w:t xml:space="preserve">Carte </w:t>
-            </w:r>
-            <w:proofErr w:type="spellStart"/>
-            <w:r>
-              <w:t>Ublox</w:t>
-            </w:r>
-            <w:proofErr w:type="spellEnd"/>
-            <w:r>
-              <w:t xml:space="preserve"> C027</w:t>
+              <w:t>Carte Ublox C027</w:t>
             </w:r>
           </w:p>
         </w:tc>
@@ -120,8 +107,6 @@
             </w:r>
           </w:p>
         </w:tc>
-        <w:bookmarkStart w:id="0" w:name="_GoBack"/>
-        <w:bookmarkEnd w:id="0"/>
       </w:tr>
       <w:tr>
         <w:tc>
@@ -385,6 +370,112 @@
             <w:r>
               <w:t>16€</w:t>
             </w:r>
+          </w:p>
+        </w:tc>
+      </w:tr>
+      <w:tr>
+        <w:trPr>
+          <w:trHeight w:val="264"/>
+        </w:trPr>
+        <w:tc>
+          <w:tcPr>
+            <w:tcW w:w="1696" w:type="dxa"/>
+          </w:tcPr>
+          <w:p>
+            <w:pPr>
+              <w:jc w:val="center"/>
+            </w:pPr>
+            <w:r>
+              <w:t>Connecteurs SMA femelle (x2)</w:t>
+            </w:r>
+          </w:p>
+        </w:tc>
+        <w:tc>
+          <w:tcPr>
+            <w:tcW w:w="5988" w:type="dxa"/>
+          </w:tcPr>
+          <w:p>
+            <w:pPr>
+              <w:jc w:val="center"/>
+            </w:pPr>
+            <w:r>
+              <w:t>http://fr.farnell.com/multicomp/19-16-3-tgg/embase-sma-droite-montage-panneau/dp/1169630</w:t>
+            </w:r>
+          </w:p>
+        </w:tc>
+        <w:tc>
+          <w:tcPr>
+            <w:tcW w:w="1372" w:type="dxa"/>
+          </w:tcPr>
+          <w:p>
+            <w:pPr>
+              <w:jc w:val="center"/>
+            </w:pPr>
+            <w:r>
+              <w:t>10€</w:t>
+            </w:r>
+          </w:p>
+          <w:p>
+            <w:pPr>
+              <w:jc w:val="center"/>
+            </w:pPr>
+            <w:r>
+              <w:t>(2 * 5€)</w:t>
+            </w:r>
+          </w:p>
+        </w:tc>
+      </w:tr>
+      <w:tr>
+        <w:trPr>
+          <w:trHeight w:val="264"/>
+        </w:trPr>
+        <w:tc>
+          <w:tcPr>
+            <w:tcW w:w="1696" w:type="dxa"/>
+          </w:tcPr>
+          <w:p>
+            <w:pPr>
+              <w:jc w:val="center"/>
+            </w:pPr>
+            <w:r>
+              <w:t>Connecteurs SMA male (x2)</w:t>
+            </w:r>
+          </w:p>
+        </w:tc>
+        <w:tc>
+          <w:tcPr>
+            <w:tcW w:w="5988" w:type="dxa"/>
+          </w:tcPr>
+          <w:p>
+            <w:pPr>
+              <w:jc w:val="center"/>
+            </w:pPr>
+            <w:r>
+              <w:t>http://uk.rs-online.com/web/p/sma-connectors/5463210/</w:t>
+            </w:r>
+          </w:p>
+        </w:tc>
+        <w:tc>
+          <w:tcPr>
+            <w:tcW w:w="1372" w:type="dxa"/>
+          </w:tcPr>
+          <w:p>
+            <w:pPr>
+              <w:jc w:val="center"/>
+            </w:pPr>
+            <w:r>
+              <w:t>12€</w:t>
+            </w:r>
+          </w:p>
+          <w:p>
+            <w:pPr>
+              <w:jc w:val="center"/>
+            </w:pPr>
+            <w:r>
+              <w:t>(2 * 6€)</w:t>
+            </w:r>
+            <w:bookmarkStart w:id="0" w:name="_GoBack"/>
+            <w:bookmarkEnd w:id="0"/>
           </w:p>
         </w:tc>
       </w:tr>

</xml_diff>

<commit_message>
- Cahier de spécif
- avancée cahier de spécif
- avancée commande de composants
</commit_message>
<xml_diff>
--- a/Etude/Commande de composants.docx
+++ b/Etude/Commande de composants.docx
@@ -10,6 +10,11 @@
       <w:r>
         <w:t>Commande de composants</w:t>
       </w:r>
+      <w:r>
+        <w:t xml:space="preserve"> carte REX</w:t>
+      </w:r>
+      <w:bookmarkStart w:id="0" w:name="_GoBack"/>
+      <w:bookmarkEnd w:id="0"/>
     </w:p>
     <w:p/>
     <w:tbl>
@@ -26,7 +31,7 @@
       <w:tr>
         <w:tc>
           <w:tcPr>
-            <w:tcW w:w="1696" w:type="dxa"/>
+            <w:tcW w:w="1591" w:type="dxa"/>
             <w:shd w:val="clear" w:color="auto" w:fill="D9D9D9" w:themeFill="background1" w:themeFillShade="D9"/>
           </w:tcPr>
           <w:p>
@@ -40,7 +45,7 @@
         </w:tc>
         <w:tc>
           <w:tcPr>
-            <w:tcW w:w="5988" w:type="dxa"/>
+            <w:tcW w:w="6339" w:type="dxa"/>
             <w:shd w:val="clear" w:color="auto" w:fill="D9D9D9" w:themeFill="background1" w:themeFillShade="D9"/>
           </w:tcPr>
           <w:p>
@@ -54,7 +59,7 @@
         </w:tc>
         <w:tc>
           <w:tcPr>
-            <w:tcW w:w="1372" w:type="dxa"/>
+            <w:tcW w:w="1126" w:type="dxa"/>
             <w:shd w:val="clear" w:color="auto" w:fill="D9D9D9" w:themeFill="background1" w:themeFillShade="D9"/>
           </w:tcPr>
           <w:p>
@@ -70,7 +75,7 @@
       <w:tr>
         <w:tc>
           <w:tcPr>
-            <w:tcW w:w="1696" w:type="dxa"/>
+            <w:tcW w:w="1591" w:type="dxa"/>
           </w:tcPr>
           <w:p>
             <w:pPr>
@@ -83,7 +88,7 @@
         </w:tc>
         <w:tc>
           <w:tcPr>
-            <w:tcW w:w="5988" w:type="dxa"/>
+            <w:tcW w:w="6339" w:type="dxa"/>
           </w:tcPr>
           <w:p>
             <w:pPr>
@@ -96,7 +101,7 @@
         </w:tc>
         <w:tc>
           <w:tcPr>
-            <w:tcW w:w="1372" w:type="dxa"/>
+            <w:tcW w:w="1126" w:type="dxa"/>
           </w:tcPr>
           <w:p>
             <w:pPr>
@@ -111,40 +116,43 @@
       <w:tr>
         <w:tc>
           <w:tcPr>
-            <w:tcW w:w="1696" w:type="dxa"/>
-          </w:tcPr>
-          <w:p>
-            <w:pPr>
-              <w:jc w:val="center"/>
-            </w:pPr>
-            <w:r>
-              <w:t>Mémoire flash 64mbits</w:t>
-            </w:r>
-          </w:p>
-        </w:tc>
-        <w:tc>
-          <w:tcPr>
-            <w:tcW w:w="5988" w:type="dxa"/>
-          </w:tcPr>
-          <w:p>
-            <w:pPr>
-              <w:jc w:val="center"/>
-            </w:pPr>
-            <w:r>
-              <w:t>http://www.mouser.fr/ProductDetail/Adesto-Technologies/AT45DB041E-SHN-B/?qs=sz9oxq9AnY83T970DUZTbw%3D%3D</w:t>
-            </w:r>
-          </w:p>
-        </w:tc>
-        <w:tc>
-          <w:tcPr>
-            <w:tcW w:w="1372" w:type="dxa"/>
-          </w:tcPr>
-          <w:p>
-            <w:pPr>
-              <w:jc w:val="center"/>
-            </w:pPr>
-            <w:r>
-              <w:t>1€</w:t>
+            <w:tcW w:w="1591" w:type="dxa"/>
+          </w:tcPr>
+          <w:p>
+            <w:pPr>
+              <w:jc w:val="center"/>
+            </w:pPr>
+            <w:r>
+              <w:t>Embase de carte microSD</w:t>
+            </w:r>
+          </w:p>
+        </w:tc>
+        <w:tc>
+          <w:tcPr>
+            <w:tcW w:w="6339" w:type="dxa"/>
+          </w:tcPr>
+          <w:p>
+            <w:pPr>
+              <w:jc w:val="center"/>
+            </w:pPr>
+            <w:r>
+              <w:t>http://www.mikroe.com/add-on-boards/storage/microsd-card-proto/</w:t>
+            </w:r>
+          </w:p>
+        </w:tc>
+        <w:tc>
+          <w:tcPr>
+            <w:tcW w:w="1126" w:type="dxa"/>
+          </w:tcPr>
+          <w:p>
+            <w:pPr>
+              <w:jc w:val="center"/>
+            </w:pPr>
+            <w:r>
+              <w:t>16</w:t>
+            </w:r>
+            <w:r>
+              <w:t>€</w:t>
             </w:r>
           </w:p>
         </w:tc>
@@ -152,7 +160,7 @@
       <w:tr>
         <w:tc>
           <w:tcPr>
-            <w:tcW w:w="1696" w:type="dxa"/>
+            <w:tcW w:w="1591" w:type="dxa"/>
           </w:tcPr>
           <w:p>
             <w:pPr>
@@ -165,7 +173,7 @@
         </w:tc>
         <w:tc>
           <w:tcPr>
-            <w:tcW w:w="5988" w:type="dxa"/>
+            <w:tcW w:w="6339" w:type="dxa"/>
           </w:tcPr>
           <w:p>
             <w:pPr>
@@ -178,7 +186,7 @@
         </w:tc>
         <w:tc>
           <w:tcPr>
-            <w:tcW w:w="1372" w:type="dxa"/>
+            <w:tcW w:w="1126" w:type="dxa"/>
           </w:tcPr>
           <w:p>
             <w:pPr>
@@ -201,47 +209,71 @@
       <w:tr>
         <w:tc>
           <w:tcPr>
-            <w:tcW w:w="1696" w:type="dxa"/>
-          </w:tcPr>
-          <w:p>
-            <w:pPr>
-              <w:jc w:val="center"/>
-            </w:pPr>
-            <w:r>
+            <w:tcW w:w="1591" w:type="dxa"/>
+          </w:tcPr>
+          <w:p>
+            <w:pPr>
+              <w:jc w:val="center"/>
+              <w:rPr>
+                <w:color w:val="A6A6A6" w:themeColor="background1" w:themeShade="A6"/>
+              </w:rPr>
+            </w:pPr>
+            <w:r>
+              <w:rPr>
+                <w:color w:val="A6A6A6" w:themeColor="background1" w:themeShade="A6"/>
+              </w:rPr>
               <w:t>Sonde de courant</w:t>
             </w:r>
           </w:p>
         </w:tc>
         <w:tc>
           <w:tcPr>
-            <w:tcW w:w="5988" w:type="dxa"/>
-          </w:tcPr>
-          <w:p>
-            <w:pPr>
-              <w:jc w:val="center"/>
-            </w:pPr>
-            <w:r>
+            <w:tcW w:w="6339" w:type="dxa"/>
+          </w:tcPr>
+          <w:p>
+            <w:pPr>
+              <w:jc w:val="center"/>
+              <w:rPr>
+                <w:color w:val="A6A6A6" w:themeColor="background1" w:themeShade="A6"/>
+              </w:rPr>
+            </w:pPr>
+            <w:r>
+              <w:rPr>
+                <w:color w:val="A6A6A6" w:themeColor="background1" w:themeShade="A6"/>
+              </w:rPr>
               <w:t>http://www.gmw.com/electric_current/PEM/cwt_pricing.html</w:t>
             </w:r>
           </w:p>
           <w:p>
             <w:pPr>
               <w:jc w:val="center"/>
-            </w:pPr>
-            <w:r>
+              <w:rPr>
+                <w:color w:val="A6A6A6" w:themeColor="background1" w:themeShade="A6"/>
+              </w:rPr>
+            </w:pPr>
+            <w:r>
+              <w:rPr>
+                <w:color w:val="A6A6A6" w:themeColor="background1" w:themeShade="A6"/>
+              </w:rPr>
               <w:t>(CWT1LF)</w:t>
             </w:r>
           </w:p>
         </w:tc>
         <w:tc>
           <w:tcPr>
-            <w:tcW w:w="1372" w:type="dxa"/>
-          </w:tcPr>
-          <w:p>
-            <w:pPr>
-              <w:jc w:val="center"/>
-            </w:pPr>
-            <w:r>
+            <w:tcW w:w="1126" w:type="dxa"/>
+          </w:tcPr>
+          <w:p>
+            <w:pPr>
+              <w:jc w:val="center"/>
+              <w:rPr>
+                <w:color w:val="A6A6A6" w:themeColor="background1" w:themeShade="A6"/>
+              </w:rPr>
+            </w:pPr>
+            <w:r>
+              <w:rPr>
+                <w:color w:val="A6A6A6" w:themeColor="background1" w:themeShade="A6"/>
+              </w:rPr>
               <w:t>1150$</w:t>
             </w:r>
           </w:p>
@@ -250,7 +282,7 @@
       <w:tr>
         <w:tc>
           <w:tcPr>
-            <w:tcW w:w="1696" w:type="dxa"/>
+            <w:tcW w:w="1591" w:type="dxa"/>
           </w:tcPr>
           <w:p>
             <w:pPr>
@@ -263,7 +295,7 @@
         </w:tc>
         <w:tc>
           <w:tcPr>
-            <w:tcW w:w="5988" w:type="dxa"/>
+            <w:tcW w:w="6339" w:type="dxa"/>
           </w:tcPr>
           <w:p>
             <w:pPr>
@@ -276,7 +308,7 @@
         </w:tc>
         <w:tc>
           <w:tcPr>
-            <w:tcW w:w="1372" w:type="dxa"/>
+            <w:tcW w:w="1126" w:type="dxa"/>
           </w:tcPr>
           <w:p>
             <w:pPr>
@@ -291,7 +323,7 @@
       <w:tr>
         <w:tc>
           <w:tcPr>
-            <w:tcW w:w="1696" w:type="dxa"/>
+            <w:tcW w:w="1591" w:type="dxa"/>
           </w:tcPr>
           <w:p>
             <w:pPr>
@@ -304,7 +336,7 @@
         </w:tc>
         <w:tc>
           <w:tcPr>
-            <w:tcW w:w="5988" w:type="dxa"/>
+            <w:tcW w:w="6339" w:type="dxa"/>
           </w:tcPr>
           <w:p>
             <w:pPr>
@@ -317,7 +349,7 @@
         </w:tc>
         <w:tc>
           <w:tcPr>
-            <w:tcW w:w="1372" w:type="dxa"/>
+            <w:tcW w:w="1126" w:type="dxa"/>
           </w:tcPr>
           <w:p>
             <w:pPr>
@@ -335,7 +367,7 @@
         </w:trPr>
         <w:tc>
           <w:tcPr>
-            <w:tcW w:w="1696" w:type="dxa"/>
+            <w:tcW w:w="1591" w:type="dxa"/>
           </w:tcPr>
           <w:p>
             <w:pPr>
@@ -348,7 +380,7 @@
         </w:tc>
         <w:tc>
           <w:tcPr>
-            <w:tcW w:w="5988" w:type="dxa"/>
+            <w:tcW w:w="6339" w:type="dxa"/>
           </w:tcPr>
           <w:p>
             <w:pPr>
@@ -361,7 +393,7 @@
         </w:tc>
         <w:tc>
           <w:tcPr>
-            <w:tcW w:w="1372" w:type="dxa"/>
+            <w:tcW w:w="1126" w:type="dxa"/>
           </w:tcPr>
           <w:p>
             <w:pPr>
@@ -370,112 +402,6 @@
             <w:r>
               <w:t>16€</w:t>
             </w:r>
-          </w:p>
-        </w:tc>
-      </w:tr>
-      <w:tr>
-        <w:trPr>
-          <w:trHeight w:val="264"/>
-        </w:trPr>
-        <w:tc>
-          <w:tcPr>
-            <w:tcW w:w="1696" w:type="dxa"/>
-          </w:tcPr>
-          <w:p>
-            <w:pPr>
-              <w:jc w:val="center"/>
-            </w:pPr>
-            <w:r>
-              <w:t>Connecteurs SMA femelle (x2)</w:t>
-            </w:r>
-          </w:p>
-        </w:tc>
-        <w:tc>
-          <w:tcPr>
-            <w:tcW w:w="5988" w:type="dxa"/>
-          </w:tcPr>
-          <w:p>
-            <w:pPr>
-              <w:jc w:val="center"/>
-            </w:pPr>
-            <w:r>
-              <w:t>http://fr.farnell.com/multicomp/19-16-3-tgg/embase-sma-droite-montage-panneau/dp/1169630</w:t>
-            </w:r>
-          </w:p>
-        </w:tc>
-        <w:tc>
-          <w:tcPr>
-            <w:tcW w:w="1372" w:type="dxa"/>
-          </w:tcPr>
-          <w:p>
-            <w:pPr>
-              <w:jc w:val="center"/>
-            </w:pPr>
-            <w:r>
-              <w:t>10€</w:t>
-            </w:r>
-          </w:p>
-          <w:p>
-            <w:pPr>
-              <w:jc w:val="center"/>
-            </w:pPr>
-            <w:r>
-              <w:t>(2 * 5€)</w:t>
-            </w:r>
-          </w:p>
-        </w:tc>
-      </w:tr>
-      <w:tr>
-        <w:trPr>
-          <w:trHeight w:val="264"/>
-        </w:trPr>
-        <w:tc>
-          <w:tcPr>
-            <w:tcW w:w="1696" w:type="dxa"/>
-          </w:tcPr>
-          <w:p>
-            <w:pPr>
-              <w:jc w:val="center"/>
-            </w:pPr>
-            <w:r>
-              <w:t>Connecteurs SMA male (x2)</w:t>
-            </w:r>
-          </w:p>
-        </w:tc>
-        <w:tc>
-          <w:tcPr>
-            <w:tcW w:w="5988" w:type="dxa"/>
-          </w:tcPr>
-          <w:p>
-            <w:pPr>
-              <w:jc w:val="center"/>
-            </w:pPr>
-            <w:r>
-              <w:t>http://uk.rs-online.com/web/p/sma-connectors/5463210/</w:t>
-            </w:r>
-          </w:p>
-        </w:tc>
-        <w:tc>
-          <w:tcPr>
-            <w:tcW w:w="1372" w:type="dxa"/>
-          </w:tcPr>
-          <w:p>
-            <w:pPr>
-              <w:jc w:val="center"/>
-            </w:pPr>
-            <w:r>
-              <w:t>12€</w:t>
-            </w:r>
-          </w:p>
-          <w:p>
-            <w:pPr>
-              <w:jc w:val="center"/>
-            </w:pPr>
-            <w:r>
-              <w:t>(2 * 6€)</w:t>
-            </w:r>
-            <w:bookmarkStart w:id="0" w:name="_GoBack"/>
-            <w:bookmarkEnd w:id="0"/>
           </w:p>
         </w:tc>
       </w:tr>

</xml_diff>